<commit_message>
add new txt files
</commit_message>
<xml_diff>
--- a/IGI/LR1/ОтчётЛР1.docx
+++ b/IGI/LR1/ОтчётЛР1.docx
@@ -5,14 +5,33 @@
     <w:p>
       <w:pPr>
         <w:rPr>
+          <w:lang w:val="ru-RU"/>
+        </w:rPr>
+      </w:pPr>
+      <w:r>
+        <w:rPr>
+          <w:lang w:val="ru-RU"/>
+        </w:rPr>
+        <w:t xml:space="preserve">Просмотр установленных настроек </w:t>
+      </w:r>
+      <w:r>
+        <w:rPr>
           <w:lang w:val="en-US"/>
         </w:rPr>
+        <w:t>Git:</w:t>
+      </w:r>
+    </w:p>
+    <w:p>
+      <w:pPr>
+        <w:rPr>
+          <w:lang w:val="ru-RU"/>
+        </w:rPr>
       </w:pPr>
       <w:r>
         <w:drawing>
-          <wp:inline distT="0" distB="0" distL="0" distR="0" wp14:anchorId="776F5E7B" wp14:editId="20BFF40F">
-            <wp:extent cx="5940425" cy="2503805"/>
-            <wp:effectExtent l="0" t="0" r="3175" b="0"/>
+          <wp:inline distT="0" distB="0" distL="0" distR="0" wp14:anchorId="776F5E7B" wp14:editId="4A3150D0">
+            <wp:extent cx="2822108" cy="1821180"/>
+            <wp:effectExtent l="0" t="0" r="0" b="7620"/>
             <wp:docPr id="295631225" name="Рисунок 1" descr="Изображение выглядит как текст, снимок экрана, программное обеспечение&#10;&#10;Содержимое, созданное искусственным интеллектом, может быть неверным."/>
             <wp:cNvGraphicFramePr>
               <a:graphicFrameLocks xmlns:a="http://schemas.openxmlformats.org/drawingml/2006/main" noChangeAspect="1"/>
@@ -24,20 +43,29 @@
                     <pic:cNvPr id="295631225" name="Рисунок 1" descr="Изображение выглядит как текст, снимок экрана, программное обеспечение&#10;&#10;Содержимое, созданное искусственным интеллектом, может быть неверным."/>
                     <pic:cNvPicPr/>
                   </pic:nvPicPr>
-                  <pic:blipFill>
+                  <pic:blipFill rotWithShape="1">
                     <a:blip r:embed="rId5"/>
+                    <a:srcRect l="-1016" t="27251" r="53501"/>
                     <a:stretch>
                       <a:fillRect/>
                     </a:stretch>
                   </pic:blipFill>
-                  <pic:spPr>
+                  <pic:spPr bwMode="auto">
                     <a:xfrm>
                       <a:off x="0" y="0"/>
-                      <a:ext cx="5940425" cy="2503805"/>
+                      <a:ext cx="2822582" cy="1821486"/>
                     </a:xfrm>
                     <a:prstGeom prst="rect">
                       <a:avLst/>
                     </a:prstGeom>
+                    <a:ln>
+                      <a:noFill/>
+                    </a:ln>
+                    <a:extLst>
+                      <a:ext uri="{53640926-AAD7-44D8-BBD7-CCE9431645EC}">
+                        <a14:shadowObscured xmlns:a14="http://schemas.microsoft.com/office/drawing/2010/main"/>
+                      </a:ext>
+                    </a:extLst>
                   </pic:spPr>
                 </pic:pic>
               </a:graphicData>
@@ -54,12 +82,25 @@
       </w:pPr>
       <w:r>
         <w:rPr>
+          <w:lang w:val="ru-RU"/>
+        </w:rPr>
+        <w:t>Создание структуры папок:</w:t>
+      </w:r>
+    </w:p>
+    <w:p>
+      <w:pPr>
+        <w:rPr>
+          <w:lang w:val="ru-RU"/>
+        </w:rPr>
+      </w:pPr>
+      <w:r>
+        <w:rPr>
           <w:lang w:val="en-US"/>
         </w:rPr>
         <w:drawing>
-          <wp:inline distT="0" distB="0" distL="0" distR="0" wp14:anchorId="76B34C8F" wp14:editId="475962FF">
-            <wp:extent cx="5940425" cy="906145"/>
-            <wp:effectExtent l="0" t="0" r="3175" b="8255"/>
+          <wp:inline distT="0" distB="0" distL="0" distR="0" wp14:anchorId="76B34C8F" wp14:editId="3A6D5630">
+            <wp:extent cx="4567359" cy="477652"/>
+            <wp:effectExtent l="0" t="0" r="5080" b="0"/>
             <wp:docPr id="390763594" name="Рисунок 1" descr="Изображение выглядит как текст, Шрифт, снимок экрана, Графика&#10;&#10;Содержимое, созданное искусственным интеллектом, может быть неверным."/>
             <wp:cNvGraphicFramePr>
               <a:graphicFrameLocks xmlns:a="http://schemas.openxmlformats.org/drawingml/2006/main" noChangeAspect="1"/>
@@ -71,20 +112,29 @@
                     <pic:cNvPr id="390763594" name="Рисунок 1" descr="Изображение выглядит как текст, Шрифт, снимок экрана, Графика&#10;&#10;Содержимое, созданное искусственным интеллектом, может быть неверным."/>
                     <pic:cNvPicPr/>
                   </pic:nvPicPr>
-                  <pic:blipFill>
+                  <pic:blipFill rotWithShape="1">
                     <a:blip r:embed="rId6"/>
+                    <a:srcRect l="155" r="13176" b="40580"/>
                     <a:stretch>
                       <a:fillRect/>
                     </a:stretch>
                   </pic:blipFill>
-                  <pic:spPr>
+                  <pic:spPr bwMode="auto">
                     <a:xfrm>
                       <a:off x="0" y="0"/>
-                      <a:ext cx="5940425" cy="906145"/>
+                      <a:ext cx="4627990" cy="483993"/>
                     </a:xfrm>
                     <a:prstGeom prst="rect">
                       <a:avLst/>
                     </a:prstGeom>
+                    <a:ln>
+                      <a:noFill/>
+                    </a:ln>
+                    <a:extLst>
+                      <a:ext uri="{53640926-AAD7-44D8-BBD7-CCE9431645EC}">
+                        <a14:shadowObscured xmlns:a14="http://schemas.microsoft.com/office/drawing/2010/main"/>
+                      </a:ext>
+                    </a:extLst>
                   </pic:spPr>
                 </pic:pic>
               </a:graphicData>
@@ -104,9 +154,9 @@
           <w:lang w:val="ru-RU"/>
         </w:rPr>
         <w:drawing>
-          <wp:inline distT="0" distB="0" distL="0" distR="0" wp14:anchorId="0C8694E1" wp14:editId="507A92BA">
-            <wp:extent cx="5940425" cy="686435"/>
-            <wp:effectExtent l="0" t="0" r="3175" b="0"/>
+          <wp:inline distT="0" distB="0" distL="0" distR="0" wp14:anchorId="0C8694E1" wp14:editId="186B0FF3">
+            <wp:extent cx="5077938" cy="586772"/>
+            <wp:effectExtent l="0" t="0" r="8890" b="3810"/>
             <wp:docPr id="370237719" name="Рисунок 1"/>
             <wp:cNvGraphicFramePr>
               <a:graphicFrameLocks xmlns:a="http://schemas.openxmlformats.org/drawingml/2006/main" noChangeAspect="1"/>
@@ -127,7 +177,7 @@
                   <pic:spPr>
                     <a:xfrm>
                       <a:off x="0" y="0"/>
-                      <a:ext cx="5940425" cy="686435"/>
+                      <a:ext cx="5122472" cy="591918"/>
                     </a:xfrm>
                     <a:prstGeom prst="rect">
                       <a:avLst/>
@@ -151,9 +201,9 @@
           <w:lang w:val="en-US"/>
         </w:rPr>
         <w:drawing>
-          <wp:inline distT="0" distB="0" distL="0" distR="0" wp14:anchorId="3E9E9D52" wp14:editId="62C517F4">
-            <wp:extent cx="5940425" cy="534670"/>
-            <wp:effectExtent l="0" t="0" r="3175" b="0"/>
+          <wp:inline distT="0" distB="0" distL="0" distR="0" wp14:anchorId="3E9E9D52" wp14:editId="1B84409B">
+            <wp:extent cx="5258961" cy="473335"/>
+            <wp:effectExtent l="0" t="0" r="0" b="3175"/>
             <wp:docPr id="1345852043" name="Рисунок 1"/>
             <wp:cNvGraphicFramePr>
               <a:graphicFrameLocks xmlns:a="http://schemas.openxmlformats.org/drawingml/2006/main" noChangeAspect="1"/>
@@ -174,7 +224,7 @@
                   <pic:spPr>
                     <a:xfrm>
                       <a:off x="0" y="0"/>
-                      <a:ext cx="5940425" cy="534670"/>
+                      <a:ext cx="5290065" cy="476135"/>
                     </a:xfrm>
                     <a:prstGeom prst="rect">
                       <a:avLst/>
@@ -198,9 +248,9 @@
           <w:lang w:val="en-US"/>
         </w:rPr>
         <w:drawing>
-          <wp:inline distT="0" distB="0" distL="0" distR="0" wp14:anchorId="3BE9114F" wp14:editId="32A42225">
-            <wp:extent cx="5940425" cy="746125"/>
-            <wp:effectExtent l="0" t="0" r="3175" b="0"/>
+          <wp:inline distT="0" distB="0" distL="0" distR="0" wp14:anchorId="3BE9114F" wp14:editId="3410D60E">
+            <wp:extent cx="5439984" cy="683269"/>
+            <wp:effectExtent l="0" t="0" r="8890" b="2540"/>
             <wp:docPr id="643434689" name="Рисунок 1" descr="Изображение выглядит как текст, снимок экрана, Шрифт&#10;&#10;Содержимое, созданное искусственным интеллектом, может быть неверным."/>
             <wp:cNvGraphicFramePr>
               <a:graphicFrameLocks xmlns:a="http://schemas.openxmlformats.org/drawingml/2006/main" noChangeAspect="1"/>
@@ -221,7 +271,7 @@
                   <pic:spPr>
                     <a:xfrm>
                       <a:off x="0" y="0"/>
-                      <a:ext cx="5940425" cy="746125"/>
+                      <a:ext cx="5469636" cy="686993"/>
                     </a:xfrm>
                     <a:prstGeom prst="rect">
                       <a:avLst/>
@@ -233,6 +283,1313 @@
           </wp:inline>
         </w:drawing>
       </w:r>
+    </w:p>
+    <w:p>
+      <w:pPr>
+        <w:rPr>
+          <w:lang w:val="en-US"/>
+        </w:rPr>
+      </w:pPr>
+      <w:r>
+        <w:rPr>
+          <w:lang w:val="ru-RU"/>
+        </w:rPr>
+        <w:t>Создание локального репозитория:</w:t>
+      </w:r>
+    </w:p>
+    <w:p>
+      <w:pPr>
+        <w:rPr>
+          <w:lang w:val="en-US"/>
+        </w:rPr>
+      </w:pPr>
+      <w:r>
+        <w:rPr>
+          <w:lang w:val="en-US"/>
+        </w:rPr>
+        <w:drawing>
+          <wp:inline distT="0" distB="0" distL="0" distR="0" wp14:anchorId="7608874B" wp14:editId="7FF918C1">
+            <wp:extent cx="5940425" cy="401955"/>
+            <wp:effectExtent l="0" t="0" r="3175" b="0"/>
+            <wp:docPr id="511096635" name="Рисунок 1"/>
+            <wp:cNvGraphicFramePr>
+              <a:graphicFrameLocks xmlns:a="http://schemas.openxmlformats.org/drawingml/2006/main" noChangeAspect="1"/>
+            </wp:cNvGraphicFramePr>
+            <a:graphic xmlns:a="http://schemas.openxmlformats.org/drawingml/2006/main">
+              <a:graphicData uri="http://schemas.openxmlformats.org/drawingml/2006/picture">
+                <pic:pic xmlns:pic="http://schemas.openxmlformats.org/drawingml/2006/picture">
+                  <pic:nvPicPr>
+                    <pic:cNvPr id="511096635" name=""/>
+                    <pic:cNvPicPr/>
+                  </pic:nvPicPr>
+                  <pic:blipFill>
+                    <a:blip r:embed="rId10"/>
+                    <a:stretch>
+                      <a:fillRect/>
+                    </a:stretch>
+                  </pic:blipFill>
+                  <pic:spPr>
+                    <a:xfrm>
+                      <a:off x="0" y="0"/>
+                      <a:ext cx="5940425" cy="401955"/>
+                    </a:xfrm>
+                    <a:prstGeom prst="rect">
+                      <a:avLst/>
+                    </a:prstGeom>
+                  </pic:spPr>
+                </pic:pic>
+              </a:graphicData>
+            </a:graphic>
+          </wp:inline>
+        </w:drawing>
+      </w:r>
+    </w:p>
+    <w:p>
+      <w:pPr>
+        <w:rPr>
+          <w:lang w:val="en-US"/>
+        </w:rPr>
+      </w:pPr>
+      <w:r>
+        <w:rPr>
+          <w:lang w:val="en-US"/>
+        </w:rPr>
+        <w:drawing>
+          <wp:inline distT="0" distB="0" distL="0" distR="0" wp14:anchorId="5172EDDB" wp14:editId="0B2077B1">
+            <wp:extent cx="5940425" cy="2221230"/>
+            <wp:effectExtent l="0" t="0" r="3175" b="7620"/>
+            <wp:docPr id="991684306" name="Рисунок 1" descr="Изображение выглядит как текст, снимок экрана, Шрифт&#10;&#10;Содержимое, созданное искусственным интеллектом, может быть неверным."/>
+            <wp:cNvGraphicFramePr>
+              <a:graphicFrameLocks xmlns:a="http://schemas.openxmlformats.org/drawingml/2006/main" noChangeAspect="1"/>
+            </wp:cNvGraphicFramePr>
+            <a:graphic xmlns:a="http://schemas.openxmlformats.org/drawingml/2006/main">
+              <a:graphicData uri="http://schemas.openxmlformats.org/drawingml/2006/picture">
+                <pic:pic xmlns:pic="http://schemas.openxmlformats.org/drawingml/2006/picture">
+                  <pic:nvPicPr>
+                    <pic:cNvPr id="991684306" name="Рисунок 1" descr="Изображение выглядит как текст, снимок экрана, Шрифт&#10;&#10;Содержимое, созданное искусственным интеллектом, может быть неверным."/>
+                    <pic:cNvPicPr/>
+                  </pic:nvPicPr>
+                  <pic:blipFill>
+                    <a:blip r:embed="rId11"/>
+                    <a:stretch>
+                      <a:fillRect/>
+                    </a:stretch>
+                  </pic:blipFill>
+                  <pic:spPr>
+                    <a:xfrm>
+                      <a:off x="0" y="0"/>
+                      <a:ext cx="5940425" cy="2221230"/>
+                    </a:xfrm>
+                    <a:prstGeom prst="rect">
+                      <a:avLst/>
+                    </a:prstGeom>
+                  </pic:spPr>
+                </pic:pic>
+              </a:graphicData>
+            </a:graphic>
+          </wp:inline>
+        </w:drawing>
+      </w:r>
+    </w:p>
+    <w:p>
+      <w:pPr>
+        <w:rPr>
+          <w:lang w:val="ru-RU"/>
+        </w:rPr>
+      </w:pPr>
+      <w:r>
+        <w:rPr>
+          <w:lang w:val="ru-RU"/>
+        </w:rPr>
+        <w:t>Клонирование репозитория в папку:</w:t>
+      </w:r>
+    </w:p>
+    <w:p>
+      <w:pPr>
+        <w:rPr>
+          <w:lang w:val="en-US"/>
+        </w:rPr>
+      </w:pPr>
+      <w:r>
+        <w:rPr>
+          <w:lang w:val="en-US"/>
+        </w:rPr>
+        <w:drawing>
+          <wp:inline distT="0" distB="0" distL="0" distR="0" wp14:anchorId="4A0FC225" wp14:editId="000E7748">
+            <wp:extent cx="5940425" cy="179705"/>
+            <wp:effectExtent l="0" t="0" r="3175" b="0"/>
+            <wp:docPr id="1660399782" name="Рисунок 1"/>
+            <wp:cNvGraphicFramePr>
+              <a:graphicFrameLocks xmlns:a="http://schemas.openxmlformats.org/drawingml/2006/main" noChangeAspect="1"/>
+            </wp:cNvGraphicFramePr>
+            <a:graphic xmlns:a="http://schemas.openxmlformats.org/drawingml/2006/main">
+              <a:graphicData uri="http://schemas.openxmlformats.org/drawingml/2006/picture">
+                <pic:pic xmlns:pic="http://schemas.openxmlformats.org/drawingml/2006/picture">
+                  <pic:nvPicPr>
+                    <pic:cNvPr id="1660399782" name=""/>
+                    <pic:cNvPicPr/>
+                  </pic:nvPicPr>
+                  <pic:blipFill>
+                    <a:blip r:embed="rId12"/>
+                    <a:stretch>
+                      <a:fillRect/>
+                    </a:stretch>
+                  </pic:blipFill>
+                  <pic:spPr>
+                    <a:xfrm>
+                      <a:off x="0" y="0"/>
+                      <a:ext cx="5940425" cy="179705"/>
+                    </a:xfrm>
+                    <a:prstGeom prst="rect">
+                      <a:avLst/>
+                    </a:prstGeom>
+                  </pic:spPr>
+                </pic:pic>
+              </a:graphicData>
+            </a:graphic>
+          </wp:inline>
+        </w:drawing>
+      </w:r>
+    </w:p>
+    <w:p>
+      <w:pPr>
+        <w:rPr>
+          <w:lang w:val="en-US"/>
+        </w:rPr>
+      </w:pPr>
+      <w:r>
+        <w:rPr>
+          <w:lang w:val="en-US"/>
+        </w:rPr>
+        <w:lastRenderedPageBreak/>
+        <w:drawing>
+          <wp:inline distT="0" distB="0" distL="0" distR="0" wp14:anchorId="24E1D11D" wp14:editId="50479899">
+            <wp:extent cx="5940425" cy="2313940"/>
+            <wp:effectExtent l="0" t="0" r="3175" b="0"/>
+            <wp:docPr id="66499759" name="Рисунок 1" descr="Изображение выглядит как текст, снимок экрана, Шрифт&#10;&#10;Содержимое, созданное искусственным интеллектом, может быть неверным."/>
+            <wp:cNvGraphicFramePr>
+              <a:graphicFrameLocks xmlns:a="http://schemas.openxmlformats.org/drawingml/2006/main" noChangeAspect="1"/>
+            </wp:cNvGraphicFramePr>
+            <a:graphic xmlns:a="http://schemas.openxmlformats.org/drawingml/2006/main">
+              <a:graphicData uri="http://schemas.openxmlformats.org/drawingml/2006/picture">
+                <pic:pic xmlns:pic="http://schemas.openxmlformats.org/drawingml/2006/picture">
+                  <pic:nvPicPr>
+                    <pic:cNvPr id="66499759" name="Рисунок 1" descr="Изображение выглядит как текст, снимок экрана, Шрифт&#10;&#10;Содержимое, созданное искусственным интеллектом, может быть неверным."/>
+                    <pic:cNvPicPr/>
+                  </pic:nvPicPr>
+                  <pic:blipFill>
+                    <a:blip r:embed="rId13"/>
+                    <a:stretch>
+                      <a:fillRect/>
+                    </a:stretch>
+                  </pic:blipFill>
+                  <pic:spPr>
+                    <a:xfrm>
+                      <a:off x="0" y="0"/>
+                      <a:ext cx="5940425" cy="2313940"/>
+                    </a:xfrm>
+                    <a:prstGeom prst="rect">
+                      <a:avLst/>
+                    </a:prstGeom>
+                  </pic:spPr>
+                </pic:pic>
+              </a:graphicData>
+            </a:graphic>
+          </wp:inline>
+        </w:drawing>
+      </w:r>
+    </w:p>
+    <w:p>
+      <w:pPr>
+        <w:rPr>
+          <w:lang w:val="en-US"/>
+        </w:rPr>
+      </w:pPr>
+      <w:r>
+        <w:rPr>
+          <w:lang w:val="en-US"/>
+        </w:rPr>
+        <w:drawing>
+          <wp:inline distT="0" distB="0" distL="0" distR="0" wp14:anchorId="16C03FEA" wp14:editId="7815CCED">
+            <wp:extent cx="4200924" cy="4553433"/>
+            <wp:effectExtent l="0" t="0" r="0" b="0"/>
+            <wp:docPr id="448408859" name="Рисунок 1" descr="Изображение выглядит как текст, снимок экрана, Шрифт, дизайн&#10;&#10;Содержимое, созданное искусственным интеллектом, может быть неверным."/>
+            <wp:cNvGraphicFramePr>
+              <a:graphicFrameLocks xmlns:a="http://schemas.openxmlformats.org/drawingml/2006/main" noChangeAspect="1"/>
+            </wp:cNvGraphicFramePr>
+            <a:graphic xmlns:a="http://schemas.openxmlformats.org/drawingml/2006/main">
+              <a:graphicData uri="http://schemas.openxmlformats.org/drawingml/2006/picture">
+                <pic:pic xmlns:pic="http://schemas.openxmlformats.org/drawingml/2006/picture">
+                  <pic:nvPicPr>
+                    <pic:cNvPr id="448408859" name="Рисунок 1" descr="Изображение выглядит как текст, снимок экрана, Шрифт, дизайн&#10;&#10;Содержимое, созданное искусственным интеллектом, может быть неверным."/>
+                    <pic:cNvPicPr/>
+                  </pic:nvPicPr>
+                  <pic:blipFill>
+                    <a:blip r:embed="rId14"/>
+                    <a:stretch>
+                      <a:fillRect/>
+                    </a:stretch>
+                  </pic:blipFill>
+                  <pic:spPr>
+                    <a:xfrm>
+                      <a:off x="0" y="0"/>
+                      <a:ext cx="4207797" cy="4560883"/>
+                    </a:xfrm>
+                    <a:prstGeom prst="rect">
+                      <a:avLst/>
+                    </a:prstGeom>
+                  </pic:spPr>
+                </pic:pic>
+              </a:graphicData>
+            </a:graphic>
+          </wp:inline>
+        </w:drawing>
+      </w:r>
+    </w:p>
+    <w:p>
+      <w:pPr>
+        <w:rPr>
+          <w:lang w:val="en-US"/>
+        </w:rPr>
+      </w:pPr>
+      <w:r>
+        <w:rPr>
+          <w:lang w:val="en-US"/>
+        </w:rPr>
+        <w:drawing>
+          <wp:inline distT="0" distB="0" distL="0" distR="0" wp14:anchorId="1E3EB720" wp14:editId="764DC150">
+            <wp:extent cx="5040805" cy="1688171"/>
+            <wp:effectExtent l="0" t="0" r="7620" b="7620"/>
+            <wp:docPr id="1623590321" name="Рисунок 1" descr="Изображение выглядит как текст, снимок экрана, Шрифт&#10;&#10;Содержимое, созданное искусственным интеллектом, может быть неверным."/>
+            <wp:cNvGraphicFramePr>
+              <a:graphicFrameLocks xmlns:a="http://schemas.openxmlformats.org/drawingml/2006/main" noChangeAspect="1"/>
+            </wp:cNvGraphicFramePr>
+            <a:graphic xmlns:a="http://schemas.openxmlformats.org/drawingml/2006/main">
+              <a:graphicData uri="http://schemas.openxmlformats.org/drawingml/2006/picture">
+                <pic:pic xmlns:pic="http://schemas.openxmlformats.org/drawingml/2006/picture">
+                  <pic:nvPicPr>
+                    <pic:cNvPr id="1623590321" name="Рисунок 1" descr="Изображение выглядит как текст, снимок экрана, Шрифт&#10;&#10;Содержимое, созданное искусственным интеллектом, может быть неверным."/>
+                    <pic:cNvPicPr/>
+                  </pic:nvPicPr>
+                  <pic:blipFill>
+                    <a:blip r:embed="rId15"/>
+                    <a:stretch>
+                      <a:fillRect/>
+                    </a:stretch>
+                  </pic:blipFill>
+                  <pic:spPr>
+                    <a:xfrm>
+                      <a:off x="0" y="0"/>
+                      <a:ext cx="5053444" cy="1692404"/>
+                    </a:xfrm>
+                    <a:prstGeom prst="rect">
+                      <a:avLst/>
+                    </a:prstGeom>
+                  </pic:spPr>
+                </pic:pic>
+              </a:graphicData>
+            </a:graphic>
+          </wp:inline>
+        </w:drawing>
+      </w:r>
+    </w:p>
+    <w:p>
+      <w:pPr>
+        <w:rPr>
+          <w:lang w:val="en-US"/>
+        </w:rPr>
+      </w:pPr>
+      <w:r>
+        <w:rPr>
+          <w:lang w:val="en-US"/>
+        </w:rPr>
+        <w:lastRenderedPageBreak/>
+        <w:drawing>
+          <wp:inline distT="0" distB="0" distL="0" distR="0" wp14:anchorId="735B4F01" wp14:editId="674DC18A">
+            <wp:extent cx="3787566" cy="532000"/>
+            <wp:effectExtent l="0" t="0" r="3810" b="1905"/>
+            <wp:docPr id="515585151" name="Рисунок 1" descr="Изображение выглядит как текст, Шрифт, снимок экрана, линия&#10;&#10;Содержимое, созданное искусственным интеллектом, может быть неверным."/>
+            <wp:cNvGraphicFramePr>
+              <a:graphicFrameLocks xmlns:a="http://schemas.openxmlformats.org/drawingml/2006/main" noChangeAspect="1"/>
+            </wp:cNvGraphicFramePr>
+            <a:graphic xmlns:a="http://schemas.openxmlformats.org/drawingml/2006/main">
+              <a:graphicData uri="http://schemas.openxmlformats.org/drawingml/2006/picture">
+                <pic:pic xmlns:pic="http://schemas.openxmlformats.org/drawingml/2006/picture">
+                  <pic:nvPicPr>
+                    <pic:cNvPr id="515585151" name="Рисунок 1" descr="Изображение выглядит как текст, Шрифт, снимок экрана, линия&#10;&#10;Содержимое, созданное искусственным интеллектом, может быть неверным."/>
+                    <pic:cNvPicPr/>
+                  </pic:nvPicPr>
+                  <pic:blipFill>
+                    <a:blip r:embed="rId16"/>
+                    <a:stretch>
+                      <a:fillRect/>
+                    </a:stretch>
+                  </pic:blipFill>
+                  <pic:spPr>
+                    <a:xfrm>
+                      <a:off x="0" y="0"/>
+                      <a:ext cx="3847747" cy="540453"/>
+                    </a:xfrm>
+                    <a:prstGeom prst="rect">
+                      <a:avLst/>
+                    </a:prstGeom>
+                  </pic:spPr>
+                </pic:pic>
+              </a:graphicData>
+            </a:graphic>
+          </wp:inline>
+        </w:drawing>
+      </w:r>
+    </w:p>
+    <w:p>
+      <w:pPr>
+        <w:rPr>
+          <w:lang w:val="ru-RU"/>
+        </w:rPr>
+      </w:pPr>
+      <w:r>
+        <w:rPr>
+          <w:lang w:val="ru-RU"/>
+        </w:rPr>
+        <w:t>Полная история коммитов:</w:t>
+      </w:r>
+    </w:p>
+    <w:p>
+      <w:pPr>
+        <w:rPr>
+          <w:lang w:val="ru-RU"/>
+        </w:rPr>
+      </w:pPr>
+      <w:r>
+        <w:rPr>
+          <w:lang w:val="ru-RU"/>
+        </w:rPr>
+        <w:drawing>
+          <wp:inline distT="0" distB="0" distL="0" distR="0" wp14:anchorId="779AC871" wp14:editId="1F8EB4F2">
+            <wp:extent cx="5940425" cy="704850"/>
+            <wp:effectExtent l="0" t="0" r="3175" b="0"/>
+            <wp:docPr id="993532297" name="Рисунок 1"/>
+            <wp:cNvGraphicFramePr>
+              <a:graphicFrameLocks xmlns:a="http://schemas.openxmlformats.org/drawingml/2006/main" noChangeAspect="1"/>
+            </wp:cNvGraphicFramePr>
+            <a:graphic xmlns:a="http://schemas.openxmlformats.org/drawingml/2006/main">
+              <a:graphicData uri="http://schemas.openxmlformats.org/drawingml/2006/picture">
+                <pic:pic xmlns:pic="http://schemas.openxmlformats.org/drawingml/2006/picture">
+                  <pic:nvPicPr>
+                    <pic:cNvPr id="993532297" name=""/>
+                    <pic:cNvPicPr/>
+                  </pic:nvPicPr>
+                  <pic:blipFill>
+                    <a:blip r:embed="rId17"/>
+                    <a:stretch>
+                      <a:fillRect/>
+                    </a:stretch>
+                  </pic:blipFill>
+                  <pic:spPr>
+                    <a:xfrm>
+                      <a:off x="0" y="0"/>
+                      <a:ext cx="5940425" cy="704850"/>
+                    </a:xfrm>
+                    <a:prstGeom prst="rect">
+                      <a:avLst/>
+                    </a:prstGeom>
+                  </pic:spPr>
+                </pic:pic>
+              </a:graphicData>
+            </a:graphic>
+          </wp:inline>
+        </w:drawing>
+      </w:r>
+    </w:p>
+    <w:p>
+      <w:pPr>
+        <w:rPr>
+          <w:lang w:val="ru-RU"/>
+        </w:rPr>
+      </w:pPr>
+      <w:r>
+        <w:rPr>
+          <w:lang w:val="ru-RU"/>
+        </w:rPr>
+        <w:t>Последние три коммита:</w:t>
+      </w:r>
+    </w:p>
+    <w:p>
+      <w:pPr>
+        <w:rPr>
+          <w:lang w:val="ru-RU"/>
+        </w:rPr>
+      </w:pPr>
+      <w:r>
+        <w:rPr>
+          <w:lang w:val="ru-RU"/>
+        </w:rPr>
+        <w:drawing>
+          <wp:inline distT="0" distB="0" distL="0" distR="0" wp14:anchorId="04D56696" wp14:editId="0B966DA3">
+            <wp:extent cx="5940425" cy="433705"/>
+            <wp:effectExtent l="0" t="0" r="3175" b="4445"/>
+            <wp:docPr id="2114161133" name="Рисунок 1"/>
+            <wp:cNvGraphicFramePr>
+              <a:graphicFrameLocks xmlns:a="http://schemas.openxmlformats.org/drawingml/2006/main" noChangeAspect="1"/>
+            </wp:cNvGraphicFramePr>
+            <a:graphic xmlns:a="http://schemas.openxmlformats.org/drawingml/2006/main">
+              <a:graphicData uri="http://schemas.openxmlformats.org/drawingml/2006/picture">
+                <pic:pic xmlns:pic="http://schemas.openxmlformats.org/drawingml/2006/picture">
+                  <pic:nvPicPr>
+                    <pic:cNvPr id="2114161133" name=""/>
+                    <pic:cNvPicPr/>
+                  </pic:nvPicPr>
+                  <pic:blipFill>
+                    <a:blip r:embed="rId18"/>
+                    <a:stretch>
+                      <a:fillRect/>
+                    </a:stretch>
+                  </pic:blipFill>
+                  <pic:spPr>
+                    <a:xfrm>
+                      <a:off x="0" y="0"/>
+                      <a:ext cx="5940425" cy="433705"/>
+                    </a:xfrm>
+                    <a:prstGeom prst="rect">
+                      <a:avLst/>
+                    </a:prstGeom>
+                  </pic:spPr>
+                </pic:pic>
+              </a:graphicData>
+            </a:graphic>
+          </wp:inline>
+        </w:drawing>
+      </w:r>
+    </w:p>
+    <w:p>
+      <w:pPr>
+        <w:rPr>
+          <w:lang w:val="ru-RU"/>
+        </w:rPr>
+      </w:pPr>
+      <w:r>
+        <w:rPr>
+          <w:lang w:val="ru-RU"/>
+        </w:rPr>
+        <w:t>Коммиты после даты:</w:t>
+      </w:r>
+    </w:p>
+    <w:p>
+      <w:pPr>
+        <w:rPr>
+          <w:lang w:val="ru-RU"/>
+        </w:rPr>
+      </w:pPr>
+      <w:r>
+        <w:rPr>
+          <w:lang w:val="ru-RU"/>
+        </w:rPr>
+        <w:drawing>
+          <wp:inline distT="0" distB="0" distL="0" distR="0" wp14:anchorId="5F313974" wp14:editId="28969C9F">
+            <wp:extent cx="5940425" cy="701675"/>
+            <wp:effectExtent l="0" t="0" r="3175" b="3175"/>
+            <wp:docPr id="1612572734" name="Рисунок 1"/>
+            <wp:cNvGraphicFramePr>
+              <a:graphicFrameLocks xmlns:a="http://schemas.openxmlformats.org/drawingml/2006/main" noChangeAspect="1"/>
+            </wp:cNvGraphicFramePr>
+            <a:graphic xmlns:a="http://schemas.openxmlformats.org/drawingml/2006/main">
+              <a:graphicData uri="http://schemas.openxmlformats.org/drawingml/2006/picture">
+                <pic:pic xmlns:pic="http://schemas.openxmlformats.org/drawingml/2006/picture">
+                  <pic:nvPicPr>
+                    <pic:cNvPr id="1612572734" name=""/>
+                    <pic:cNvPicPr/>
+                  </pic:nvPicPr>
+                  <pic:blipFill>
+                    <a:blip r:embed="rId19"/>
+                    <a:stretch>
+                      <a:fillRect/>
+                    </a:stretch>
+                  </pic:blipFill>
+                  <pic:spPr>
+                    <a:xfrm>
+                      <a:off x="0" y="0"/>
+                      <a:ext cx="5940425" cy="701675"/>
+                    </a:xfrm>
+                    <a:prstGeom prst="rect">
+                      <a:avLst/>
+                    </a:prstGeom>
+                  </pic:spPr>
+                </pic:pic>
+              </a:graphicData>
+            </a:graphic>
+          </wp:inline>
+        </w:drawing>
+      </w:r>
+    </w:p>
+    <w:p>
+      <w:pPr>
+        <w:rPr>
+          <w:lang w:val="ru-RU"/>
+        </w:rPr>
+      </w:pPr>
+      <w:r>
+        <w:rPr>
+          <w:lang w:val="ru-RU"/>
+        </w:rPr>
+        <w:t>Коммиты до даты:</w:t>
+      </w:r>
+    </w:p>
+    <w:p>
+      <w:pPr>
+        <w:rPr>
+          <w:lang w:val="ru-RU"/>
+        </w:rPr>
+      </w:pPr>
+      <w:r>
+        <w:rPr>
+          <w:lang w:val="ru-RU"/>
+        </w:rPr>
+        <w:drawing>
+          <wp:inline distT="0" distB="0" distL="0" distR="0" wp14:anchorId="01E25305" wp14:editId="1967E232">
+            <wp:extent cx="5940425" cy="361950"/>
+            <wp:effectExtent l="0" t="0" r="3175" b="0"/>
+            <wp:docPr id="76370669" name="Рисунок 1"/>
+            <wp:cNvGraphicFramePr>
+              <a:graphicFrameLocks xmlns:a="http://schemas.openxmlformats.org/drawingml/2006/main" noChangeAspect="1"/>
+            </wp:cNvGraphicFramePr>
+            <a:graphic xmlns:a="http://schemas.openxmlformats.org/drawingml/2006/main">
+              <a:graphicData uri="http://schemas.openxmlformats.org/drawingml/2006/picture">
+                <pic:pic xmlns:pic="http://schemas.openxmlformats.org/drawingml/2006/picture">
+                  <pic:nvPicPr>
+                    <pic:cNvPr id="76370669" name=""/>
+                    <pic:cNvPicPr/>
+                  </pic:nvPicPr>
+                  <pic:blipFill>
+                    <a:blip r:embed="rId20"/>
+                    <a:stretch>
+                      <a:fillRect/>
+                    </a:stretch>
+                  </pic:blipFill>
+                  <pic:spPr>
+                    <a:xfrm>
+                      <a:off x="0" y="0"/>
+                      <a:ext cx="5940425" cy="361950"/>
+                    </a:xfrm>
+                    <a:prstGeom prst="rect">
+                      <a:avLst/>
+                    </a:prstGeom>
+                  </pic:spPr>
+                </pic:pic>
+              </a:graphicData>
+            </a:graphic>
+          </wp:inline>
+        </w:drawing>
+      </w:r>
+    </w:p>
+    <w:p>
+      <w:pPr>
+        <w:rPr>
+          <w:lang w:val="ru-RU"/>
+        </w:rPr>
+      </w:pPr>
+      <w:r>
+        <w:rPr>
+          <w:lang w:val="ru-RU"/>
+        </w:rPr>
+        <w:t>Коммиты в диапазоне дат:</w:t>
+      </w:r>
+    </w:p>
+    <w:p>
+      <w:pPr>
+        <w:rPr>
+          <w:lang w:val="ru-RU"/>
+        </w:rPr>
+      </w:pPr>
+      <w:r>
+        <w:rPr>
+          <w:lang w:val="ru-RU"/>
+        </w:rPr>
+        <w:drawing>
+          <wp:inline distT="0" distB="0" distL="0" distR="0" wp14:anchorId="69D791EF" wp14:editId="54D73A85">
+            <wp:extent cx="5940425" cy="273685"/>
+            <wp:effectExtent l="0" t="0" r="3175" b="0"/>
+            <wp:docPr id="208793906" name="Рисунок 1"/>
+            <wp:cNvGraphicFramePr>
+              <a:graphicFrameLocks xmlns:a="http://schemas.openxmlformats.org/drawingml/2006/main" noChangeAspect="1"/>
+            </wp:cNvGraphicFramePr>
+            <a:graphic xmlns:a="http://schemas.openxmlformats.org/drawingml/2006/main">
+              <a:graphicData uri="http://schemas.openxmlformats.org/drawingml/2006/picture">
+                <pic:pic xmlns:pic="http://schemas.openxmlformats.org/drawingml/2006/picture">
+                  <pic:nvPicPr>
+                    <pic:cNvPr id="208793906" name=""/>
+                    <pic:cNvPicPr/>
+                  </pic:nvPicPr>
+                  <pic:blipFill>
+                    <a:blip r:embed="rId21"/>
+                    <a:stretch>
+                      <a:fillRect/>
+                    </a:stretch>
+                  </pic:blipFill>
+                  <pic:spPr>
+                    <a:xfrm>
+                      <a:off x="0" y="0"/>
+                      <a:ext cx="5940425" cy="273685"/>
+                    </a:xfrm>
+                    <a:prstGeom prst="rect">
+                      <a:avLst/>
+                    </a:prstGeom>
+                  </pic:spPr>
+                </pic:pic>
+              </a:graphicData>
+            </a:graphic>
+          </wp:inline>
+        </w:drawing>
+      </w:r>
+    </w:p>
+    <w:p>
+      <w:pPr>
+        <w:rPr>
+          <w:lang w:val="ru-RU"/>
+        </w:rPr>
+      </w:pPr>
+      <w:r>
+        <w:rPr>
+          <w:lang w:val="ru-RU"/>
+        </w:rPr>
+        <w:t>Коммиты по автору:</w:t>
+      </w:r>
+    </w:p>
+    <w:p>
+      <w:pPr>
+        <w:rPr>
+          <w:lang w:val="ru-RU"/>
+        </w:rPr>
+      </w:pPr>
+      <w:r>
+        <w:rPr>
+          <w:lang w:val="ru-RU"/>
+        </w:rPr>
+        <w:drawing>
+          <wp:inline distT="0" distB="0" distL="0" distR="0" wp14:anchorId="424B8E7F" wp14:editId="547771A2">
+            <wp:extent cx="5940425" cy="725805"/>
+            <wp:effectExtent l="0" t="0" r="3175" b="0"/>
+            <wp:docPr id="1617054474" name="Рисунок 1"/>
+            <wp:cNvGraphicFramePr>
+              <a:graphicFrameLocks xmlns:a="http://schemas.openxmlformats.org/drawingml/2006/main" noChangeAspect="1"/>
+            </wp:cNvGraphicFramePr>
+            <a:graphic xmlns:a="http://schemas.openxmlformats.org/drawingml/2006/main">
+              <a:graphicData uri="http://schemas.openxmlformats.org/drawingml/2006/picture">
+                <pic:pic xmlns:pic="http://schemas.openxmlformats.org/drawingml/2006/picture">
+                  <pic:nvPicPr>
+                    <pic:cNvPr id="1617054474" name=""/>
+                    <pic:cNvPicPr/>
+                  </pic:nvPicPr>
+                  <pic:blipFill>
+                    <a:blip r:embed="rId22"/>
+                    <a:stretch>
+                      <a:fillRect/>
+                    </a:stretch>
+                  </pic:blipFill>
+                  <pic:spPr>
+                    <a:xfrm>
+                      <a:off x="0" y="0"/>
+                      <a:ext cx="5940425" cy="725805"/>
+                    </a:xfrm>
+                    <a:prstGeom prst="rect">
+                      <a:avLst/>
+                    </a:prstGeom>
+                  </pic:spPr>
+                </pic:pic>
+              </a:graphicData>
+            </a:graphic>
+          </wp:inline>
+        </w:drawing>
+      </w:r>
+    </w:p>
+    <w:p>
+      <w:pPr>
+        <w:rPr>
+          <w:lang w:val="ru-RU"/>
+        </w:rPr>
+      </w:pPr>
+      <w:r>
+        <w:rPr>
+          <w:lang w:val="ru-RU"/>
+        </w:rPr>
+        <w:t>Коммиты с определённой фразой:</w:t>
+      </w:r>
+    </w:p>
+    <w:p>
+      <w:pPr>
+        <w:rPr>
+          <w:lang w:val="ru-RU"/>
+        </w:rPr>
+      </w:pPr>
+      <w:r>
+        <w:rPr>
+          <w:lang w:val="ru-RU"/>
+        </w:rPr>
+        <w:drawing>
+          <wp:inline distT="0" distB="0" distL="0" distR="0" wp14:anchorId="3988BEA6" wp14:editId="15472082">
+            <wp:extent cx="5940425" cy="451485"/>
+            <wp:effectExtent l="0" t="0" r="3175" b="5715"/>
+            <wp:docPr id="1429552159" name="Рисунок 1"/>
+            <wp:cNvGraphicFramePr>
+              <a:graphicFrameLocks xmlns:a="http://schemas.openxmlformats.org/drawingml/2006/main" noChangeAspect="1"/>
+            </wp:cNvGraphicFramePr>
+            <a:graphic xmlns:a="http://schemas.openxmlformats.org/drawingml/2006/main">
+              <a:graphicData uri="http://schemas.openxmlformats.org/drawingml/2006/picture">
+                <pic:pic xmlns:pic="http://schemas.openxmlformats.org/drawingml/2006/picture">
+                  <pic:nvPicPr>
+                    <pic:cNvPr id="1429552159" name=""/>
+                    <pic:cNvPicPr/>
+                  </pic:nvPicPr>
+                  <pic:blipFill>
+                    <a:blip r:embed="rId23"/>
+                    <a:stretch>
+                      <a:fillRect/>
+                    </a:stretch>
+                  </pic:blipFill>
+                  <pic:spPr>
+                    <a:xfrm>
+                      <a:off x="0" y="0"/>
+                      <a:ext cx="5940425" cy="451485"/>
+                    </a:xfrm>
+                    <a:prstGeom prst="rect">
+                      <a:avLst/>
+                    </a:prstGeom>
+                  </pic:spPr>
+                </pic:pic>
+              </a:graphicData>
+            </a:graphic>
+          </wp:inline>
+        </w:drawing>
+      </w:r>
+    </w:p>
+    <w:p>
+      <w:pPr>
+        <w:rPr>
+          <w:lang w:val="ru-RU"/>
+        </w:rPr>
+      </w:pPr>
+      <w:r>
+        <w:rPr>
+          <w:lang w:val="ru-RU"/>
+        </w:rPr>
+        <w:t xml:space="preserve">Флаги </w:t>
+      </w:r>
+      <w:r>
+        <w:rPr>
+          <w:lang w:val="en-US"/>
+        </w:rPr>
+        <w:t>git log</w:t>
+      </w:r>
+      <w:r>
+        <w:rPr>
+          <w:lang w:val="ru-RU"/>
+        </w:rPr>
+        <w:t>:</w:t>
+      </w:r>
+    </w:p>
+    <w:p>
+      <w:pPr>
+        <w:rPr>
+          <w:lang w:val="ru-RU"/>
+        </w:rPr>
+      </w:pPr>
+      <w:r>
+        <w:rPr>
+          <w:lang w:val="ru-RU"/>
+        </w:rPr>
+        <w:drawing>
+          <wp:inline distT="0" distB="0" distL="0" distR="0" wp14:anchorId="790328F0" wp14:editId="78F41A65">
+            <wp:extent cx="5940425" cy="1439545"/>
+            <wp:effectExtent l="0" t="0" r="3175" b="8255"/>
+            <wp:docPr id="581128825" name="Рисунок 1" descr="Изображение выглядит как текст, снимок экрана, Шрифт&#10;&#10;Содержимое, созданное искусственным интеллектом, может быть неверным."/>
+            <wp:cNvGraphicFramePr>
+              <a:graphicFrameLocks xmlns:a="http://schemas.openxmlformats.org/drawingml/2006/main" noChangeAspect="1"/>
+            </wp:cNvGraphicFramePr>
+            <a:graphic xmlns:a="http://schemas.openxmlformats.org/drawingml/2006/main">
+              <a:graphicData uri="http://schemas.openxmlformats.org/drawingml/2006/picture">
+                <pic:pic xmlns:pic="http://schemas.openxmlformats.org/drawingml/2006/picture">
+                  <pic:nvPicPr>
+                    <pic:cNvPr id="581128825" name="Рисунок 1" descr="Изображение выглядит как текст, снимок экрана, Шрифт&#10;&#10;Содержимое, созданное искусственным интеллектом, может быть неверным."/>
+                    <pic:cNvPicPr/>
+                  </pic:nvPicPr>
+                  <pic:blipFill>
+                    <a:blip r:embed="rId24"/>
+                    <a:stretch>
+                      <a:fillRect/>
+                    </a:stretch>
+                  </pic:blipFill>
+                  <pic:spPr>
+                    <a:xfrm>
+                      <a:off x="0" y="0"/>
+                      <a:ext cx="5940425" cy="1439545"/>
+                    </a:xfrm>
+                    <a:prstGeom prst="rect">
+                      <a:avLst/>
+                    </a:prstGeom>
+                  </pic:spPr>
+                </pic:pic>
+              </a:graphicData>
+            </a:graphic>
+          </wp:inline>
+        </w:drawing>
+      </w:r>
+    </w:p>
+    <w:p>
+      <w:pPr>
+        <w:rPr>
+          <w:lang w:val="ru-RU"/>
+        </w:rPr>
+      </w:pPr>
+      <w:r>
+        <w:rPr>
+          <w:lang w:val="ru-RU"/>
+        </w:rPr>
+        <w:lastRenderedPageBreak/>
+        <w:drawing>
+          <wp:inline distT="0" distB="0" distL="0" distR="0" wp14:anchorId="68FB7D16" wp14:editId="4185B610">
+            <wp:extent cx="5940425" cy="1430020"/>
+            <wp:effectExtent l="0" t="0" r="3175" b="0"/>
+            <wp:docPr id="922914630" name="Рисунок 1" descr="Изображение выглядит как текст, снимок экрана, Шрифт&#10;&#10;Содержимое, созданное искусственным интеллектом, может быть неверным."/>
+            <wp:cNvGraphicFramePr>
+              <a:graphicFrameLocks xmlns:a="http://schemas.openxmlformats.org/drawingml/2006/main" noChangeAspect="1"/>
+            </wp:cNvGraphicFramePr>
+            <a:graphic xmlns:a="http://schemas.openxmlformats.org/drawingml/2006/main">
+              <a:graphicData uri="http://schemas.openxmlformats.org/drawingml/2006/picture">
+                <pic:pic xmlns:pic="http://schemas.openxmlformats.org/drawingml/2006/picture">
+                  <pic:nvPicPr>
+                    <pic:cNvPr id="922914630" name="Рисунок 1" descr="Изображение выглядит как текст, снимок экрана, Шрифт&#10;&#10;Содержимое, созданное искусственным интеллектом, может быть неверным."/>
+                    <pic:cNvPicPr/>
+                  </pic:nvPicPr>
+                  <pic:blipFill>
+                    <a:blip r:embed="rId25"/>
+                    <a:stretch>
+                      <a:fillRect/>
+                    </a:stretch>
+                  </pic:blipFill>
+                  <pic:spPr>
+                    <a:xfrm>
+                      <a:off x="0" y="0"/>
+                      <a:ext cx="5940425" cy="1430020"/>
+                    </a:xfrm>
+                    <a:prstGeom prst="rect">
+                      <a:avLst/>
+                    </a:prstGeom>
+                  </pic:spPr>
+                </pic:pic>
+              </a:graphicData>
+            </a:graphic>
+          </wp:inline>
+        </w:drawing>
+      </w:r>
+    </w:p>
+    <w:p>
+      <w:pPr>
+        <w:rPr>
+          <w:lang w:val="ru-RU"/>
+        </w:rPr>
+      </w:pPr>
+      <w:r>
+        <w:rPr>
+          <w:lang w:val="ru-RU"/>
+        </w:rPr>
+        <w:drawing>
+          <wp:inline distT="0" distB="0" distL="0" distR="0" wp14:anchorId="6C5D1669" wp14:editId="4203AC7D">
+            <wp:extent cx="5940425" cy="1280160"/>
+            <wp:effectExtent l="0" t="0" r="3175" b="0"/>
+            <wp:docPr id="157725142" name="Рисунок 1" descr="Изображение выглядит как текст, снимок экрана, Шрифт&#10;&#10;Содержимое, созданное искусственным интеллектом, может быть неверным."/>
+            <wp:cNvGraphicFramePr>
+              <a:graphicFrameLocks xmlns:a="http://schemas.openxmlformats.org/drawingml/2006/main" noChangeAspect="1"/>
+            </wp:cNvGraphicFramePr>
+            <a:graphic xmlns:a="http://schemas.openxmlformats.org/drawingml/2006/main">
+              <a:graphicData uri="http://schemas.openxmlformats.org/drawingml/2006/picture">
+                <pic:pic xmlns:pic="http://schemas.openxmlformats.org/drawingml/2006/picture">
+                  <pic:nvPicPr>
+                    <pic:cNvPr id="157725142" name="Рисунок 1" descr="Изображение выглядит как текст, снимок экрана, Шрифт&#10;&#10;Содержимое, созданное искусственным интеллектом, может быть неверным."/>
+                    <pic:cNvPicPr/>
+                  </pic:nvPicPr>
+                  <pic:blipFill>
+                    <a:blip r:embed="rId26"/>
+                    <a:stretch>
+                      <a:fillRect/>
+                    </a:stretch>
+                  </pic:blipFill>
+                  <pic:spPr>
+                    <a:xfrm>
+                      <a:off x="0" y="0"/>
+                      <a:ext cx="5940425" cy="1280160"/>
+                    </a:xfrm>
+                    <a:prstGeom prst="rect">
+                      <a:avLst/>
+                    </a:prstGeom>
+                  </pic:spPr>
+                </pic:pic>
+              </a:graphicData>
+            </a:graphic>
+          </wp:inline>
+        </w:drawing>
+      </w:r>
+    </w:p>
+    <w:p>
+      <w:pPr>
+        <w:rPr>
+          <w:lang w:val="ru-RU"/>
+        </w:rPr>
+      </w:pPr>
+      <w:r>
+        <w:rPr>
+          <w:lang w:val="ru-RU"/>
+        </w:rPr>
+        <w:drawing>
+          <wp:inline distT="0" distB="0" distL="0" distR="0" wp14:anchorId="5F9A072E" wp14:editId="4AF92682">
+            <wp:extent cx="5940425" cy="1311275"/>
+            <wp:effectExtent l="0" t="0" r="3175" b="3175"/>
+            <wp:docPr id="1496107368" name="Рисунок 1" descr="Изображение выглядит как текст, снимок экрана, Шрифт&#10;&#10;Содержимое, созданное искусственным интеллектом, может быть неверным."/>
+            <wp:cNvGraphicFramePr>
+              <a:graphicFrameLocks xmlns:a="http://schemas.openxmlformats.org/drawingml/2006/main" noChangeAspect="1"/>
+            </wp:cNvGraphicFramePr>
+            <a:graphic xmlns:a="http://schemas.openxmlformats.org/drawingml/2006/main">
+              <a:graphicData uri="http://schemas.openxmlformats.org/drawingml/2006/picture">
+                <pic:pic xmlns:pic="http://schemas.openxmlformats.org/drawingml/2006/picture">
+                  <pic:nvPicPr>
+                    <pic:cNvPr id="1496107368" name="Рисунок 1" descr="Изображение выглядит как текст, снимок экрана, Шрифт&#10;&#10;Содержимое, созданное искусственным интеллектом, может быть неверным."/>
+                    <pic:cNvPicPr/>
+                  </pic:nvPicPr>
+                  <pic:blipFill>
+                    <a:blip r:embed="rId27"/>
+                    <a:stretch>
+                      <a:fillRect/>
+                    </a:stretch>
+                  </pic:blipFill>
+                  <pic:spPr>
+                    <a:xfrm>
+                      <a:off x="0" y="0"/>
+                      <a:ext cx="5940425" cy="1311275"/>
+                    </a:xfrm>
+                    <a:prstGeom prst="rect">
+                      <a:avLst/>
+                    </a:prstGeom>
+                  </pic:spPr>
+                </pic:pic>
+              </a:graphicData>
+            </a:graphic>
+          </wp:inline>
+        </w:drawing>
+      </w:r>
+    </w:p>
+    <w:p>
+      <w:pPr>
+        <w:rPr>
+          <w:lang w:val="ru-RU"/>
+        </w:rPr>
+      </w:pPr>
+      <w:r>
+        <w:rPr>
+          <w:lang w:val="ru-RU"/>
+        </w:rPr>
+        <w:drawing>
+          <wp:inline distT="0" distB="0" distL="0" distR="0" wp14:anchorId="796B68EC" wp14:editId="52BBB789">
+            <wp:extent cx="5940425" cy="1328420"/>
+            <wp:effectExtent l="0" t="0" r="3175" b="5080"/>
+            <wp:docPr id="952197855" name="Рисунок 1" descr="Изображение выглядит как текст, снимок экрана, Шрифт&#10;&#10;Содержимое, созданное искусственным интеллектом, может быть неверным."/>
+            <wp:cNvGraphicFramePr>
+              <a:graphicFrameLocks xmlns:a="http://schemas.openxmlformats.org/drawingml/2006/main" noChangeAspect="1"/>
+            </wp:cNvGraphicFramePr>
+            <a:graphic xmlns:a="http://schemas.openxmlformats.org/drawingml/2006/main">
+              <a:graphicData uri="http://schemas.openxmlformats.org/drawingml/2006/picture">
+                <pic:pic xmlns:pic="http://schemas.openxmlformats.org/drawingml/2006/picture">
+                  <pic:nvPicPr>
+                    <pic:cNvPr id="952197855" name="Рисунок 1" descr="Изображение выглядит как текст, снимок экрана, Шрифт&#10;&#10;Содержимое, созданное искусственным интеллектом, может быть неверным."/>
+                    <pic:cNvPicPr/>
+                  </pic:nvPicPr>
+                  <pic:blipFill>
+                    <a:blip r:embed="rId28"/>
+                    <a:stretch>
+                      <a:fillRect/>
+                    </a:stretch>
+                  </pic:blipFill>
+                  <pic:spPr>
+                    <a:xfrm>
+                      <a:off x="0" y="0"/>
+                      <a:ext cx="5940425" cy="1328420"/>
+                    </a:xfrm>
+                    <a:prstGeom prst="rect">
+                      <a:avLst/>
+                    </a:prstGeom>
+                  </pic:spPr>
+                </pic:pic>
+              </a:graphicData>
+            </a:graphic>
+          </wp:inline>
+        </w:drawing>
+      </w:r>
+    </w:p>
+    <w:p>
+      <w:pPr>
+        <w:rPr>
+          <w:lang w:val="ru-RU"/>
+        </w:rPr>
+      </w:pPr>
+      <w:r>
+        <w:rPr>
+          <w:lang w:val="ru-RU"/>
+        </w:rPr>
+        <w:drawing>
+          <wp:inline distT="0" distB="0" distL="0" distR="0" wp14:anchorId="1AA29500" wp14:editId="5B1C7EB1">
+            <wp:extent cx="5940425" cy="1412240"/>
+            <wp:effectExtent l="0" t="0" r="3175" b="0"/>
+            <wp:docPr id="1647349702" name="Рисунок 1" descr="Изображение выглядит как текст, снимок экрана, Шрифт&#10;&#10;Содержимое, созданное искусственным интеллектом, может быть неверным."/>
+            <wp:cNvGraphicFramePr>
+              <a:graphicFrameLocks xmlns:a="http://schemas.openxmlformats.org/drawingml/2006/main" noChangeAspect="1"/>
+            </wp:cNvGraphicFramePr>
+            <a:graphic xmlns:a="http://schemas.openxmlformats.org/drawingml/2006/main">
+              <a:graphicData uri="http://schemas.openxmlformats.org/drawingml/2006/picture">
+                <pic:pic xmlns:pic="http://schemas.openxmlformats.org/drawingml/2006/picture">
+                  <pic:nvPicPr>
+                    <pic:cNvPr id="1647349702" name="Рисунок 1" descr="Изображение выглядит как текст, снимок экрана, Шрифт&#10;&#10;Содержимое, созданное искусственным интеллектом, может быть неверным."/>
+                    <pic:cNvPicPr/>
+                  </pic:nvPicPr>
+                  <pic:blipFill>
+                    <a:blip r:embed="rId29"/>
+                    <a:stretch>
+                      <a:fillRect/>
+                    </a:stretch>
+                  </pic:blipFill>
+                  <pic:spPr>
+                    <a:xfrm>
+                      <a:off x="0" y="0"/>
+                      <a:ext cx="5940425" cy="1412240"/>
+                    </a:xfrm>
+                    <a:prstGeom prst="rect">
+                      <a:avLst/>
+                    </a:prstGeom>
+                  </pic:spPr>
+                </pic:pic>
+              </a:graphicData>
+            </a:graphic>
+          </wp:inline>
+        </w:drawing>
+      </w:r>
+    </w:p>
+    <w:p>
+      <w:pPr>
+        <w:rPr>
+          <w:lang w:val="ru-RU"/>
+        </w:rPr>
+      </w:pPr>
+      <w:r>
+        <w:rPr>
+          <w:lang w:val="ru-RU"/>
+        </w:rPr>
+        <w:drawing>
+          <wp:inline distT="0" distB="0" distL="0" distR="0" wp14:anchorId="0E02EF00" wp14:editId="6F7E62EC">
+            <wp:extent cx="5940425" cy="906780"/>
+            <wp:effectExtent l="0" t="0" r="3175" b="7620"/>
+            <wp:docPr id="741316417" name="Рисунок 1" descr="Изображение выглядит как текст, Шрифт, снимок экрана&#10;&#10;Содержимое, созданное искусственным интеллектом, может быть неверным."/>
+            <wp:cNvGraphicFramePr>
+              <a:graphicFrameLocks xmlns:a="http://schemas.openxmlformats.org/drawingml/2006/main" noChangeAspect="1"/>
+            </wp:cNvGraphicFramePr>
+            <a:graphic xmlns:a="http://schemas.openxmlformats.org/drawingml/2006/main">
+              <a:graphicData uri="http://schemas.openxmlformats.org/drawingml/2006/picture">
+                <pic:pic xmlns:pic="http://schemas.openxmlformats.org/drawingml/2006/picture">
+                  <pic:nvPicPr>
+                    <pic:cNvPr id="741316417" name="Рисунок 1" descr="Изображение выглядит как текст, Шрифт, снимок экрана&#10;&#10;Содержимое, созданное искусственным интеллектом, может быть неверным."/>
+                    <pic:cNvPicPr/>
+                  </pic:nvPicPr>
+                  <pic:blipFill>
+                    <a:blip r:embed="rId30"/>
+                    <a:stretch>
+                      <a:fillRect/>
+                    </a:stretch>
+                  </pic:blipFill>
+                  <pic:spPr>
+                    <a:xfrm>
+                      <a:off x="0" y="0"/>
+                      <a:ext cx="5940425" cy="906780"/>
+                    </a:xfrm>
+                    <a:prstGeom prst="rect">
+                      <a:avLst/>
+                    </a:prstGeom>
+                  </pic:spPr>
+                </pic:pic>
+              </a:graphicData>
+            </a:graphic>
+          </wp:inline>
+        </w:drawing>
+      </w:r>
+    </w:p>
+    <w:p>
+      <w:pPr>
+        <w:rPr>
+          <w:lang w:val="en-US"/>
+        </w:rPr>
+      </w:pPr>
+      <w:r>
+        <w:rPr>
+          <w:lang w:val="ru-RU"/>
+        </w:rPr>
+        <w:drawing>
+          <wp:inline distT="0" distB="0" distL="0" distR="0" wp14:anchorId="620A8574" wp14:editId="16CD9F49">
+            <wp:extent cx="5940425" cy="642620"/>
+            <wp:effectExtent l="0" t="0" r="3175" b="5080"/>
+            <wp:docPr id="757015827" name="Рисунок 1"/>
+            <wp:cNvGraphicFramePr>
+              <a:graphicFrameLocks xmlns:a="http://schemas.openxmlformats.org/drawingml/2006/main" noChangeAspect="1"/>
+            </wp:cNvGraphicFramePr>
+            <a:graphic xmlns:a="http://schemas.openxmlformats.org/drawingml/2006/main">
+              <a:graphicData uri="http://schemas.openxmlformats.org/drawingml/2006/picture">
+                <pic:pic xmlns:pic="http://schemas.openxmlformats.org/drawingml/2006/picture">
+                  <pic:nvPicPr>
+                    <pic:cNvPr id="757015827" name=""/>
+                    <pic:cNvPicPr/>
+                  </pic:nvPicPr>
+                  <pic:blipFill>
+                    <a:blip r:embed="rId31"/>
+                    <a:stretch>
+                      <a:fillRect/>
+                    </a:stretch>
+                  </pic:blipFill>
+                  <pic:spPr>
+                    <a:xfrm>
+                      <a:off x="0" y="0"/>
+                      <a:ext cx="5940425" cy="642620"/>
+                    </a:xfrm>
+                    <a:prstGeom prst="rect">
+                      <a:avLst/>
+                    </a:prstGeom>
+                  </pic:spPr>
+                </pic:pic>
+              </a:graphicData>
+            </a:graphic>
+          </wp:inline>
+        </w:drawing>
+      </w:r>
+    </w:p>
+    <w:p>
+      <w:pPr>
+        <w:rPr>
+          <w:lang w:val="ru-RU"/>
+        </w:rPr>
+      </w:pPr>
+      <w:r>
+        <w:rPr>
+          <w:lang w:val="ru-RU"/>
+        </w:rPr>
+        <w:lastRenderedPageBreak/>
+        <w:t>Откат к предыдущему коммиту:</w:t>
+      </w:r>
+    </w:p>
+    <w:p>
+      <w:pPr>
+        <w:rPr>
+          <w:lang w:val="en-US"/>
+        </w:rPr>
+      </w:pPr>
+      <w:r>
+        <w:rPr>
+          <w:lang w:val="ru-RU"/>
+        </w:rPr>
+        <w:drawing>
+          <wp:inline distT="0" distB="0" distL="0" distR="0" wp14:anchorId="56B65EC2" wp14:editId="509B4EF9">
+            <wp:extent cx="5940425" cy="1561465"/>
+            <wp:effectExtent l="0" t="0" r="3175" b="635"/>
+            <wp:docPr id="229021375" name="Рисунок 1" descr="Изображение выглядит как текст, снимок экрана, Шрифт&#10;&#10;Содержимое, созданное искусственным интеллектом, может быть неверным."/>
+            <wp:cNvGraphicFramePr>
+              <a:graphicFrameLocks xmlns:a="http://schemas.openxmlformats.org/drawingml/2006/main" noChangeAspect="1"/>
+            </wp:cNvGraphicFramePr>
+            <a:graphic xmlns:a="http://schemas.openxmlformats.org/drawingml/2006/main">
+              <a:graphicData uri="http://schemas.openxmlformats.org/drawingml/2006/picture">
+                <pic:pic xmlns:pic="http://schemas.openxmlformats.org/drawingml/2006/picture">
+                  <pic:nvPicPr>
+                    <pic:cNvPr id="229021375" name="Рисунок 1" descr="Изображение выглядит как текст, снимок экрана, Шрифт&#10;&#10;Содержимое, созданное искусственным интеллектом, может быть неверным."/>
+                    <pic:cNvPicPr/>
+                  </pic:nvPicPr>
+                  <pic:blipFill>
+                    <a:blip r:embed="rId32"/>
+                    <a:stretch>
+                      <a:fillRect/>
+                    </a:stretch>
+                  </pic:blipFill>
+                  <pic:spPr>
+                    <a:xfrm>
+                      <a:off x="0" y="0"/>
+                      <a:ext cx="5940425" cy="1561465"/>
+                    </a:xfrm>
+                    <a:prstGeom prst="rect">
+                      <a:avLst/>
+                    </a:prstGeom>
+                  </pic:spPr>
+                </pic:pic>
+              </a:graphicData>
+            </a:graphic>
+          </wp:inline>
+        </w:drawing>
+      </w:r>
+    </w:p>
+    <w:p>
+      <w:pPr>
+        <w:rPr>
+          <w:lang w:val="ru-RU"/>
+        </w:rPr>
+      </w:pPr>
+      <w:r>
+        <w:rPr>
+          <w:lang w:val="ru-RU"/>
+        </w:rPr>
+        <w:t>Возврат файла в исходное состояние:</w:t>
+      </w:r>
+    </w:p>
+    <w:p>
+      <w:pPr>
+        <w:rPr>
+          <w:lang w:val="ru-RU"/>
+        </w:rPr>
+      </w:pPr>
+      <w:r>
+        <w:rPr>
+          <w:lang w:val="ru-RU"/>
+        </w:rPr>
+        <w:drawing>
+          <wp:inline distT="0" distB="0" distL="0" distR="0" wp14:anchorId="3CC00756" wp14:editId="7962D2B8">
+            <wp:extent cx="5940425" cy="935990"/>
+            <wp:effectExtent l="0" t="0" r="3175" b="0"/>
+            <wp:docPr id="1639910172" name="Рисунок 1" descr="Изображение выглядит как текст, снимок экрана, Шрифт&#10;&#10;Содержимое, созданное искусственным интеллектом, может быть неверным."/>
+            <wp:cNvGraphicFramePr>
+              <a:graphicFrameLocks xmlns:a="http://schemas.openxmlformats.org/drawingml/2006/main" noChangeAspect="1"/>
+            </wp:cNvGraphicFramePr>
+            <a:graphic xmlns:a="http://schemas.openxmlformats.org/drawingml/2006/main">
+              <a:graphicData uri="http://schemas.openxmlformats.org/drawingml/2006/picture">
+                <pic:pic xmlns:pic="http://schemas.openxmlformats.org/drawingml/2006/picture">
+                  <pic:nvPicPr>
+                    <pic:cNvPr id="1639910172" name="Рисунок 1" descr="Изображение выглядит как текст, снимок экрана, Шрифт&#10;&#10;Содержимое, созданное искусственным интеллектом, может быть неверным."/>
+                    <pic:cNvPicPr/>
+                  </pic:nvPicPr>
+                  <pic:blipFill>
+                    <a:blip r:embed="rId33"/>
+                    <a:stretch>
+                      <a:fillRect/>
+                    </a:stretch>
+                  </pic:blipFill>
+                  <pic:spPr>
+                    <a:xfrm>
+                      <a:off x="0" y="0"/>
+                      <a:ext cx="5940425" cy="935990"/>
+                    </a:xfrm>
+                    <a:prstGeom prst="rect">
+                      <a:avLst/>
+                    </a:prstGeom>
+                  </pic:spPr>
+                </pic:pic>
+              </a:graphicData>
+            </a:graphic>
+          </wp:inline>
+        </w:drawing>
+      </w:r>
+    </w:p>
+    <w:p>
+      <w:pPr>
+        <w:rPr>
+          <w:lang w:val="en-US"/>
+        </w:rPr>
+      </w:pPr>
     </w:p>
     <w:sectPr>
       <w:pgSz w:w="11906" w:h="16838"/>

</xml_diff>